<commit_message>
Replace Project Plan .docx
</commit_message>
<xml_diff>
--- a/Documentation/Project Plan .docx
+++ b/Documentation/Project Plan .docx
@@ -373,7 +373,7 @@
                                   <w:t xml:space="preserve">Document Version: </w:t>
                                 </w:r>
                                 <w:r>
-                                  <w:t>4</w:t>
+                                  <w:t>5</w:t>
                                 </w:r>
                               </w:p>
                               <w:p>
@@ -388,7 +388,10 @@
                                   <w:spacing w:before="120"/>
                                 </w:pPr>
                                 <w:r>
-                                  <w:t>21 November</w:t>
+                                  <w:t>28 Dec</w:t>
+                                </w:r>
+                                <w:r>
+                                  <w:t>ember</w:t>
                                 </w:r>
                                 <w:r>
                                   <w:t xml:space="preserve"> 2020</w:t>
@@ -562,7 +565,7 @@
                             <w:t xml:space="preserve">Document Version: </w:t>
                           </w:r>
                           <w:r>
-                            <w:t>4</w:t>
+                            <w:t>5</w:t>
                           </w:r>
                         </w:p>
                         <w:p>
@@ -577,7 +580,10 @@
                             <w:spacing w:before="120"/>
                           </w:pPr>
                           <w:r>
-                            <w:t>21 November</w:t>
+                            <w:t>28 Dec</w:t>
+                          </w:r>
+                          <w:r>
+                            <w:t>ember</w:t>
                           </w:r>
                           <w:r>
                             <w:t xml:space="preserve"> 2020</w:t>
@@ -2083,6 +2089,63 @@
               </w:p>
             </w:tc>
           </w:tr>
+          <w:tr>
+            <w:tc>
+              <w:tcPr>
+                <w:tcW w:w="1838" w:type="dxa"/>
+              </w:tcPr>
+              <w:p>
+                <w:pPr>
+                  <w:rPr>
+                    <w:lang w:val="en-US"/>
+                  </w:rPr>
+                </w:pPr>
+                <w:r>
+                  <w:rPr>
+                    <w:lang w:val="en-US"/>
+                  </w:rPr>
+                  <w:t>22/12/2020</w:t>
+                </w:r>
+              </w:p>
+            </w:tc>
+            <w:tc>
+              <w:tcPr>
+                <w:tcW w:w="1276" w:type="dxa"/>
+              </w:tcPr>
+              <w:p>
+                <w:pPr>
+                  <w:jc w:val="center"/>
+                  <w:rPr>
+                    <w:lang w:val="en-US"/>
+                  </w:rPr>
+                </w:pPr>
+                <w:r>
+                  <w:rPr>
+                    <w:lang w:val="en-US"/>
+                  </w:rPr>
+                  <w:t>5</w:t>
+                </w:r>
+              </w:p>
+            </w:tc>
+            <w:tc>
+              <w:tcPr>
+                <w:tcW w:w="5896" w:type="dxa"/>
+              </w:tcPr>
+              <w:p>
+                <w:pPr>
+                  <w:rPr>
+                    <w:lang w:val="en-US"/>
+                  </w:rPr>
+                </w:pPr>
+                <w:r>
+                  <w:rPr>
+                    <w:lang w:val="en-US"/>
+                  </w:rPr>
+                  <w:t>Added Info about iteration 3</w:t>
+                </w:r>
+              </w:p>
+            </w:tc>
+          </w:tr>
         </w:tbl>
         <w:p>
           <w:pPr>
@@ -3155,22 +3218,6 @@
           <w:bCs/>
           <w:lang w:val="en-US"/>
         </w:rPr>
-        <w:t>)</w:t>
-      </w:r>
-      <w:r>
-        <w:rPr>
-          <w:b/>
-          <w:bCs/>
-          <w:lang w:val="en-US"/>
-        </w:rPr>
-        <w:t xml:space="preserve"> </w:t>
-      </w:r>
-      <w:r>
-        <w:rPr>
-          <w:b/>
-          <w:bCs/>
-          <w:lang w:val="en-US"/>
-        </w:rPr>
         <w:t xml:space="preserve">) </w:t>
       </w:r>
       <w:r>
@@ -3218,13 +3265,6 @@
     <w:p>
       <w:pPr>
         <w:rPr>
-          <w:lang w:val="en-US"/>
-        </w:rPr>
-      </w:pPr>
-    </w:p>
-    <w:p>
-      <w:pPr>
-        <w:rPr>
           <w:b/>
           <w:bCs/>
           <w:lang w:val="en-US"/>
@@ -3236,7 +3276,7 @@
           <w:bCs/>
           <w:lang w:val="en-US"/>
         </w:rPr>
-        <w:t xml:space="preserve">Project goal </w:t>
+        <w:t xml:space="preserve">Project goal Iteration </w:t>
       </w:r>
       <w:r>
         <w:rPr>
@@ -3244,7 +3284,7 @@
           <w:bCs/>
           <w:lang w:val="en-US"/>
         </w:rPr>
-        <w:t>long-term</w:t>
+        <w:t>3</w:t>
       </w:r>
       <w:r>
         <w:rPr>
@@ -3260,7 +3300,7 @@
           <w:bCs/>
           <w:lang w:val="en-US"/>
         </w:rPr>
-        <w:t xml:space="preserve">End of 18 weeks </w:t>
+        <w:t>Week 1</w:t>
       </w:r>
       <w:r>
         <w:rPr>
@@ -3268,6 +3308,147 @@
           <w:bCs/>
           <w:lang w:val="en-US"/>
         </w:rPr>
+        <w:t>5</w:t>
+      </w:r>
+      <w:r>
+        <w:rPr>
+          <w:b/>
+          <w:bCs/>
+          <w:lang w:val="en-US"/>
+        </w:rPr>
+        <w:t xml:space="preserve"> </w:t>
+      </w:r>
+      <w:r>
+        <w:rPr>
+          <w:b/>
+          <w:bCs/>
+          <w:lang w:val="en-US"/>
+        </w:rPr>
+        <w:t>)</w:t>
+      </w:r>
+      <w:r>
+        <w:rPr>
+          <w:b/>
+          <w:bCs/>
+          <w:lang w:val="en-US"/>
+        </w:rPr>
+        <w:t xml:space="preserve"> </w:t>
+      </w:r>
+      <w:r>
+        <w:rPr>
+          <w:b/>
+          <w:bCs/>
+          <w:lang w:val="en-US"/>
+        </w:rPr>
+        <w:t xml:space="preserve"> </w:t>
+      </w:r>
+      <w:r>
+        <w:rPr>
+          <w:b/>
+          <w:bCs/>
+          <w:i/>
+          <w:iCs/>
+          <w:lang w:val="en-US"/>
+        </w:rPr>
+        <w:t>Iteration Phase</w:t>
+      </w:r>
+    </w:p>
+    <w:p>
+      <w:pPr>
+        <w:rPr>
+          <w:b/>
+          <w:bCs/>
+          <w:lang w:val="en-US"/>
+        </w:rPr>
+      </w:pPr>
+    </w:p>
+    <w:p>
+      <w:pPr>
+        <w:rPr>
+          <w:lang w:val="en-US"/>
+        </w:rPr>
+      </w:pPr>
+      <w:r>
+        <w:rPr>
+          <w:lang w:val="en-US"/>
+        </w:rPr>
+        <w:t xml:space="preserve">The main focus for this iteration is to bring an automated system to aid in the scheduling for the company. This will require an algorithm to be written that will take a set of </w:t>
+      </w:r>
+      <w:r>
+        <w:rPr>
+          <w:lang w:val="en-US"/>
+        </w:rPr>
+        <w:t>pre-determined</w:t>
+      </w:r>
+      <w:r>
+        <w:rPr>
+          <w:lang w:val="en-US"/>
+        </w:rPr>
+        <w:t xml:space="preserve"> factors into consideration before providing a result.  </w:t>
+      </w:r>
+    </w:p>
+    <w:p>
+      <w:pPr>
+        <w:rPr>
+          <w:b/>
+          <w:bCs/>
+          <w:lang w:val="en-US"/>
+        </w:rPr>
+      </w:pPr>
+    </w:p>
+    <w:p>
+      <w:pPr>
+        <w:rPr>
+          <w:lang w:val="en-US"/>
+        </w:rPr>
+      </w:pPr>
+    </w:p>
+    <w:p>
+      <w:pPr>
+        <w:rPr>
+          <w:b/>
+          <w:bCs/>
+          <w:lang w:val="en-US"/>
+        </w:rPr>
+      </w:pPr>
+      <w:r>
+        <w:rPr>
+          <w:b/>
+          <w:bCs/>
+          <w:lang w:val="en-US"/>
+        </w:rPr>
+        <w:t xml:space="preserve">Project goal </w:t>
+      </w:r>
+      <w:r>
+        <w:rPr>
+          <w:b/>
+          <w:bCs/>
+          <w:lang w:val="en-US"/>
+        </w:rPr>
+        <w:t>long-term</w:t>
+      </w:r>
+      <w:r>
+        <w:rPr>
+          <w:b/>
+          <w:bCs/>
+          <w:lang w:val="en-US"/>
+        </w:rPr>
+        <w:t xml:space="preserve"> ( </w:t>
+      </w:r>
+      <w:r>
+        <w:rPr>
+          <w:b/>
+          <w:bCs/>
+          <w:lang w:val="en-US"/>
+        </w:rPr>
+        <w:t xml:space="preserve">End of 18 weeks </w:t>
+      </w:r>
+      <w:r>
+        <w:rPr>
+          <w:b/>
+          <w:bCs/>
+          <w:lang w:val="en-US"/>
+        </w:rPr>
         <w:t xml:space="preserve">) </w:t>
       </w:r>
     </w:p>
@@ -3316,13 +3497,6 @@
         </w:rPr>
         <w:t xml:space="preserve">We will also have a website for the employees to view the schedules and personal information. This will all be linked to the database where all the relevant data will be stored. </w:t>
       </w:r>
-    </w:p>
-    <w:p>
-      <w:pPr>
-        <w:rPr>
-          <w:lang w:val="en-US"/>
-        </w:rPr>
-      </w:pPr>
       <w:r>
         <w:rPr>
           <w:lang w:val="en-US"/>
@@ -3592,11 +3766,35 @@
     </w:p>
     <w:p>
       <w:pPr>
+        <w:rPr>
+          <w:lang w:val="en-US"/>
+        </w:rPr>
+      </w:pPr>
+    </w:p>
+    <w:p>
+      <w:pPr>
+        <w:rPr>
+          <w:lang w:val="en-US"/>
+        </w:rPr>
+      </w:pPr>
+    </w:p>
+    <w:p>
+      <w:pPr>
         <w:pStyle w:val="ListParagraph"/>
-        <w:rPr>
-          <w:lang w:val="en-US"/>
-        </w:rPr>
-      </w:pPr>
+        <w:numPr>
+          <w:ilvl w:val="0"/>
+          <w:numId w:val="3"/>
+        </w:numPr>
+        <w:rPr>
+          <w:lang w:val="en-US"/>
+        </w:rPr>
+      </w:pPr>
+      <w:r>
+        <w:rPr>
+          <w:lang w:val="en-US"/>
+        </w:rPr>
+        <w:t xml:space="preserve">C# Automated scheduling. </w:t>
+      </w:r>
     </w:p>
     <w:p>
       <w:pPr>
@@ -3605,12 +3803,6 @@
           <w:lang w:val="en-US"/>
         </w:rPr>
       </w:pPr>
-      <w:r>
-        <w:rPr>
-          <w:lang w:val="en-US"/>
-        </w:rPr>
-        <w:t>This needs to be delivered to the client after 18 weeks.</w:t>
-      </w:r>
     </w:p>
     <w:p>
       <w:pPr>
@@ -3623,8 +3815,64 @@
         <w:rPr>
           <w:lang w:val="en-US"/>
         </w:rPr>
-        <w:t xml:space="preserve">( This date is subject to change ) </w:t>
-      </w:r>
+        <w:t xml:space="preserve">This needs to be delivered to the client after </w:t>
+      </w:r>
+      <w:r>
+        <w:rPr>
+          <w:lang w:val="en-US"/>
+        </w:rPr>
+        <w:t>15</w:t>
+      </w:r>
+      <w:r>
+        <w:rPr>
+          <w:lang w:val="en-US"/>
+        </w:rPr>
+        <w:t xml:space="preserve"> weeks. ( 0</w:t>
+      </w:r>
+      <w:r>
+        <w:rPr>
+          <w:lang w:val="en-US"/>
+        </w:rPr>
+        <w:t>3</w:t>
+      </w:r>
+      <w:r>
+        <w:rPr>
+          <w:lang w:val="en-US"/>
+        </w:rPr>
+        <w:t>/</w:t>
+      </w:r>
+      <w:r>
+        <w:rPr>
+          <w:lang w:val="en-US"/>
+        </w:rPr>
+        <w:t>0</w:t>
+      </w:r>
+      <w:r>
+        <w:rPr>
+          <w:lang w:val="en-US"/>
+        </w:rPr>
+        <w:t>1/202</w:t>
+      </w:r>
+      <w:r>
+        <w:rPr>
+          <w:lang w:val="en-US"/>
+        </w:rPr>
+        <w:t>1</w:t>
+      </w:r>
+      <w:r>
+        <w:rPr>
+          <w:lang w:val="en-US"/>
+        </w:rPr>
+        <w:t xml:space="preserve"> ) .</w:t>
+      </w:r>
+    </w:p>
+    <w:p>
+      <w:pPr>
+        <w:pStyle w:val="ListParagraph"/>
+        <w:rPr>
+          <w:lang w:val="en-US"/>
+        </w:rPr>
+      </w:pPr>
     </w:p>
     <w:p>
       <w:pPr>
@@ -4869,7 +5117,19 @@
               <w:rPr>
                 <w:lang w:val="en-US"/>
               </w:rPr>
-              <w:t>08/10/2020</w:t>
+              <w:t>08/1</w:t>
+            </w:r>
+            <w:r>
+              <w:rPr>
+                <w:lang w:val="en-US"/>
+              </w:rPr>
+              <w:t>1</w:t>
+            </w:r>
+            <w:r>
+              <w:rPr>
+                <w:lang w:val="en-US"/>
+              </w:rPr>
+              <w:t>/2020</w:t>
             </w:r>
           </w:p>
         </w:tc>
@@ -5003,7 +5263,19 @@
               <w:rPr>
                 <w:lang w:val="en-US"/>
               </w:rPr>
-              <w:t>08/10/2020</w:t>
+              <w:t>08/1</w:t>
+            </w:r>
+            <w:r>
+              <w:rPr>
+                <w:lang w:val="en-US"/>
+              </w:rPr>
+              <w:t>1</w:t>
+            </w:r>
+            <w:r>
+              <w:rPr>
+                <w:lang w:val="en-US"/>
+              </w:rPr>
+              <w:t>/2020</w:t>
             </w:r>
           </w:p>
         </w:tc>
@@ -5137,7 +5409,19 @@
               <w:rPr>
                 <w:lang w:val="en-US"/>
               </w:rPr>
-              <w:t>08/10/2020</w:t>
+              <w:t>08/1</w:t>
+            </w:r>
+            <w:r>
+              <w:rPr>
+                <w:lang w:val="en-US"/>
+              </w:rPr>
+              <w:t>1</w:t>
+            </w:r>
+            <w:r>
+              <w:rPr>
+                <w:lang w:val="en-US"/>
+              </w:rPr>
+              <w:t>/2020</w:t>
             </w:r>
           </w:p>
         </w:tc>
@@ -5271,7 +5555,19 @@
               <w:rPr>
                 <w:lang w:val="en-US"/>
               </w:rPr>
-              <w:t>08/10/2020</w:t>
+              <w:t>08/1</w:t>
+            </w:r>
+            <w:r>
+              <w:rPr>
+                <w:lang w:val="en-US"/>
+              </w:rPr>
+              <w:t>1</w:t>
+            </w:r>
+            <w:r>
+              <w:rPr>
+                <w:lang w:val="en-US"/>
+              </w:rPr>
+              <w:t>/2020</w:t>
             </w:r>
           </w:p>
         </w:tc>
@@ -5405,7 +5701,19 @@
               <w:rPr>
                 <w:lang w:val="en-US"/>
               </w:rPr>
-              <w:t>08/10/2020</w:t>
+              <w:t>08/1</w:t>
+            </w:r>
+            <w:r>
+              <w:rPr>
+                <w:lang w:val="en-US"/>
+              </w:rPr>
+              <w:t>1</w:t>
+            </w:r>
+            <w:r>
+              <w:rPr>
+                <w:lang w:val="en-US"/>
+              </w:rPr>
+              <w:t>/2020</w:t>
             </w:r>
           </w:p>
         </w:tc>
@@ -6245,35 +6553,7 @@
     </w:tbl>
     <w:p>
       <w:pPr>
-        <w:rPr>
-          <w:lang w:val="en-US"/>
-        </w:rPr>
-      </w:pPr>
-    </w:p>
-    <w:p>
-      <w:pPr>
         <w:pStyle w:val="Heading1"/>
-        <w:rPr>
-          <w:lang w:val="en-US"/>
-        </w:rPr>
-      </w:pPr>
-      <w:bookmarkStart w:id="10" w:name="_Toc55330141"/>
-      <w:r>
-        <w:rPr>
-          <w:lang w:val="en-US"/>
-        </w:rPr>
-        <w:t>Non-deliverables:</w:t>
-      </w:r>
-      <w:bookmarkEnd w:id="10"/>
-      <w:r>
-        <w:rPr>
-          <w:lang w:val="en-US"/>
-        </w:rPr>
-        <w:t xml:space="preserve"> </w:t>
-      </w:r>
-    </w:p>
-    <w:p>
-      <w:pPr>
         <w:rPr>
           <w:lang w:val="en-US"/>
         </w:rPr>
@@ -6293,51 +6573,878 @@
         <w:rPr>
           <w:lang w:val="en-US"/>
         </w:rPr>
+        <w:br w:type="page"/>
+      </w:r>
+    </w:p>
+    <w:p>
+      <w:pPr>
+        <w:pStyle w:val="Heading1"/>
+        <w:rPr>
+          <w:lang w:val="en-US"/>
+        </w:rPr>
+      </w:pPr>
+      <w:r>
+        <w:rPr>
+          <w:lang w:val="en-US"/>
+        </w:rPr>
+        <w:lastRenderedPageBreak/>
+        <w:br/>
+      </w:r>
+      <w:r>
+        <w:rPr>
+          <w:lang w:val="en-US"/>
+        </w:rPr>
+        <w:t xml:space="preserve">Timetable for Deliverables ( Iteration </w:t>
+      </w:r>
+      <w:r>
+        <w:rPr>
+          <w:lang w:val="en-US"/>
+        </w:rPr>
+        <w:t>3</w:t>
+      </w:r>
+      <w:r>
+        <w:rPr>
+          <w:lang w:val="en-US"/>
+        </w:rPr>
+        <w:t xml:space="preserve"> ):</w:t>
+      </w:r>
+    </w:p>
+    <w:p>
+      <w:pPr>
+        <w:pStyle w:val="Heading1"/>
+        <w:rPr>
+          <w:lang w:val="en-US"/>
+        </w:rPr>
+      </w:pPr>
+    </w:p>
+    <w:tbl>
+      <w:tblPr>
+        <w:tblW w:w="8640" w:type="dxa"/>
+        <w:tblInd w:w="180" w:type="dxa"/>
+        <w:tblBorders>
+          <w:top w:val="single" w:sz="8" w:space="0" w:color="000000"/>
+          <w:left w:val="single" w:sz="8" w:space="0" w:color="000000"/>
+          <w:bottom w:val="single" w:sz="8" w:space="0" w:color="000000"/>
+          <w:right w:val="single" w:sz="8" w:space="0" w:color="000000"/>
+          <w:insideH w:val="single" w:sz="8" w:space="0" w:color="000000"/>
+          <w:insideV w:val="single" w:sz="8" w:space="0" w:color="000000"/>
+        </w:tblBorders>
+        <w:tblLayout w:type="fixed"/>
+        <w:tblLook w:val="0600" w:firstRow="0" w:lastRow="0" w:firstColumn="0" w:lastColumn="0" w:noHBand="1" w:noVBand="1"/>
+      </w:tblPr>
+      <w:tblGrid>
+        <w:gridCol w:w="2160"/>
+        <w:gridCol w:w="2160"/>
+        <w:gridCol w:w="2160"/>
+        <w:gridCol w:w="2160"/>
+      </w:tblGrid>
+      <w:tr>
+        <w:tc>
+          <w:tcPr>
+            <w:tcW w:w="2160" w:type="dxa"/>
+            <w:shd w:val="clear" w:color="auto" w:fill="auto"/>
+            <w:tcMar>
+              <w:top w:w="100" w:type="dxa"/>
+              <w:left w:w="100" w:type="dxa"/>
+              <w:bottom w:w="100" w:type="dxa"/>
+              <w:right w:w="100" w:type="dxa"/>
+            </w:tcMar>
+          </w:tcPr>
+          <w:p>
+            <w:pPr>
+              <w:widowControl w:val="0"/>
+              <w:pBdr>
+                <w:top w:val="nil"/>
+                <w:left w:val="nil"/>
+                <w:bottom w:val="nil"/>
+                <w:right w:val="nil"/>
+                <w:between w:val="nil"/>
+              </w:pBdr>
+            </w:pPr>
+            <w:r>
+              <w:t>Week #</w:t>
+            </w:r>
+          </w:p>
+        </w:tc>
+        <w:tc>
+          <w:tcPr>
+            <w:tcW w:w="2160" w:type="dxa"/>
+            <w:shd w:val="clear" w:color="auto" w:fill="auto"/>
+            <w:tcMar>
+              <w:top w:w="100" w:type="dxa"/>
+              <w:left w:w="100" w:type="dxa"/>
+              <w:bottom w:w="100" w:type="dxa"/>
+              <w:right w:w="100" w:type="dxa"/>
+            </w:tcMar>
+          </w:tcPr>
+          <w:p>
+            <w:pPr>
+              <w:widowControl w:val="0"/>
+              <w:pBdr>
+                <w:top w:val="nil"/>
+                <w:left w:val="nil"/>
+                <w:bottom w:val="nil"/>
+                <w:right w:val="nil"/>
+                <w:between w:val="nil"/>
+              </w:pBdr>
+            </w:pPr>
+            <w:r>
+              <w:t>Deliverables</w:t>
+            </w:r>
+          </w:p>
+        </w:tc>
+        <w:tc>
+          <w:tcPr>
+            <w:tcW w:w="2160" w:type="dxa"/>
+            <w:shd w:val="clear" w:color="auto" w:fill="auto"/>
+            <w:tcMar>
+              <w:top w:w="100" w:type="dxa"/>
+              <w:left w:w="100" w:type="dxa"/>
+              <w:bottom w:w="100" w:type="dxa"/>
+              <w:right w:w="100" w:type="dxa"/>
+            </w:tcMar>
+          </w:tcPr>
+          <w:p>
+            <w:pPr>
+              <w:widowControl w:val="0"/>
+              <w:pBdr>
+                <w:top w:val="nil"/>
+                <w:left w:val="nil"/>
+                <w:bottom w:val="nil"/>
+                <w:right w:val="nil"/>
+                <w:between w:val="nil"/>
+              </w:pBdr>
+            </w:pPr>
+            <w:r>
+              <w:t>From</w:t>
+            </w:r>
+          </w:p>
+        </w:tc>
+        <w:tc>
+          <w:tcPr>
+            <w:tcW w:w="2160" w:type="dxa"/>
+            <w:shd w:val="clear" w:color="auto" w:fill="auto"/>
+            <w:tcMar>
+              <w:top w:w="100" w:type="dxa"/>
+              <w:left w:w="100" w:type="dxa"/>
+              <w:bottom w:w="100" w:type="dxa"/>
+              <w:right w:w="100" w:type="dxa"/>
+            </w:tcMar>
+          </w:tcPr>
+          <w:p>
+            <w:pPr>
+              <w:widowControl w:val="0"/>
+              <w:pBdr>
+                <w:top w:val="nil"/>
+                <w:left w:val="nil"/>
+                <w:bottom w:val="nil"/>
+                <w:right w:val="nil"/>
+                <w:between w:val="nil"/>
+              </w:pBdr>
+            </w:pPr>
+            <w:r>
+              <w:t>To</w:t>
+            </w:r>
+          </w:p>
+        </w:tc>
+      </w:tr>
+      <w:tr>
+        <w:tc>
+          <w:tcPr>
+            <w:tcW w:w="2160" w:type="dxa"/>
+            <w:shd w:val="clear" w:color="auto" w:fill="auto"/>
+            <w:tcMar>
+              <w:top w:w="100" w:type="dxa"/>
+              <w:left w:w="100" w:type="dxa"/>
+              <w:bottom w:w="100" w:type="dxa"/>
+              <w:right w:w="100" w:type="dxa"/>
+            </w:tcMar>
+          </w:tcPr>
+          <w:p>
+            <w:pPr>
+              <w:widowControl w:val="0"/>
+              <w:pBdr>
+                <w:top w:val="nil"/>
+                <w:left w:val="nil"/>
+                <w:bottom w:val="nil"/>
+                <w:right w:val="nil"/>
+                <w:between w:val="nil"/>
+              </w:pBdr>
+              <w:rPr>
+                <w:lang w:val="en-US"/>
+              </w:rPr>
+            </w:pPr>
+            <w:r>
+              <w:rPr>
+                <w:lang w:val="en-US"/>
+              </w:rPr>
+              <w:t xml:space="preserve">Week </w:t>
+            </w:r>
+            <w:r>
+              <w:rPr>
+                <w:lang w:val="en-US"/>
+              </w:rPr>
+              <w:t>13</w:t>
+            </w:r>
+            <w:r>
+              <w:rPr>
+                <w:lang w:val="en-US"/>
+              </w:rPr>
+              <w:t xml:space="preserve"> – 1</w:t>
+            </w:r>
+            <w:r>
+              <w:rPr>
+                <w:lang w:val="en-US"/>
+              </w:rPr>
+              <w:t>5</w:t>
+            </w:r>
+            <w:r>
+              <w:rPr>
+                <w:lang w:val="en-US"/>
+              </w:rPr>
+              <w:t xml:space="preserve"> </w:t>
+            </w:r>
+          </w:p>
+        </w:tc>
+        <w:tc>
+          <w:tcPr>
+            <w:tcW w:w="2160" w:type="dxa"/>
+            <w:shd w:val="clear" w:color="auto" w:fill="auto"/>
+            <w:tcMar>
+              <w:top w:w="100" w:type="dxa"/>
+              <w:left w:w="100" w:type="dxa"/>
+              <w:bottom w:w="100" w:type="dxa"/>
+              <w:right w:w="100" w:type="dxa"/>
+            </w:tcMar>
+          </w:tcPr>
+          <w:p>
+            <w:pPr>
+              <w:widowControl w:val="0"/>
+              <w:pBdr>
+                <w:top w:val="nil"/>
+                <w:left w:val="nil"/>
+                <w:bottom w:val="nil"/>
+                <w:right w:val="nil"/>
+                <w:between w:val="nil"/>
+              </w:pBdr>
+              <w:rPr>
+                <w:lang w:val="en-US"/>
+              </w:rPr>
+            </w:pPr>
+            <w:r>
+              <w:rPr>
+                <w:lang w:val="en-US"/>
+              </w:rPr>
+              <w:t>Update Project Plan</w:t>
+            </w:r>
+          </w:p>
+        </w:tc>
+        <w:tc>
+          <w:tcPr>
+            <w:tcW w:w="2160" w:type="dxa"/>
+            <w:shd w:val="clear" w:color="auto" w:fill="auto"/>
+            <w:tcMar>
+              <w:top w:w="100" w:type="dxa"/>
+              <w:left w:w="100" w:type="dxa"/>
+              <w:bottom w:w="100" w:type="dxa"/>
+              <w:right w:w="100" w:type="dxa"/>
+            </w:tcMar>
+          </w:tcPr>
+          <w:p>
+            <w:pPr>
+              <w:widowControl w:val="0"/>
+              <w:pBdr>
+                <w:top w:val="nil"/>
+                <w:left w:val="nil"/>
+                <w:bottom w:val="nil"/>
+                <w:right w:val="nil"/>
+                <w:between w:val="nil"/>
+              </w:pBdr>
+              <w:rPr>
+                <w:lang w:val="en-US"/>
+              </w:rPr>
+            </w:pPr>
+            <w:r>
+              <w:rPr>
+                <w:lang w:val="en-US"/>
+              </w:rPr>
+              <w:t>29/10/2020</w:t>
+            </w:r>
+          </w:p>
+        </w:tc>
+        <w:tc>
+          <w:tcPr>
+            <w:tcW w:w="2160" w:type="dxa"/>
+            <w:shd w:val="clear" w:color="auto" w:fill="auto"/>
+            <w:tcMar>
+              <w:top w:w="100" w:type="dxa"/>
+              <w:left w:w="100" w:type="dxa"/>
+              <w:bottom w:w="100" w:type="dxa"/>
+              <w:right w:w="100" w:type="dxa"/>
+            </w:tcMar>
+          </w:tcPr>
+          <w:p>
+            <w:pPr>
+              <w:widowControl w:val="0"/>
+              <w:pBdr>
+                <w:top w:val="nil"/>
+                <w:left w:val="nil"/>
+                <w:bottom w:val="nil"/>
+                <w:right w:val="nil"/>
+                <w:between w:val="nil"/>
+              </w:pBdr>
+              <w:rPr>
+                <w:lang w:val="en-US"/>
+              </w:rPr>
+            </w:pPr>
+            <w:r>
+              <w:rPr>
+                <w:lang w:val="en-US"/>
+              </w:rPr>
+              <w:t>03/01/2021</w:t>
+            </w:r>
+          </w:p>
+        </w:tc>
+      </w:tr>
+      <w:tr>
+        <w:tc>
+          <w:tcPr>
+            <w:tcW w:w="2160" w:type="dxa"/>
+            <w:shd w:val="clear" w:color="auto" w:fill="auto"/>
+            <w:tcMar>
+              <w:top w:w="100" w:type="dxa"/>
+              <w:left w:w="100" w:type="dxa"/>
+              <w:bottom w:w="100" w:type="dxa"/>
+              <w:right w:w="100" w:type="dxa"/>
+            </w:tcMar>
+          </w:tcPr>
+          <w:p>
+            <w:pPr>
+              <w:widowControl w:val="0"/>
+              <w:pBdr>
+                <w:top w:val="nil"/>
+                <w:left w:val="nil"/>
+                <w:bottom w:val="nil"/>
+                <w:right w:val="nil"/>
+                <w:between w:val="nil"/>
+              </w:pBdr>
+              <w:rPr>
+                <w:lang w:val="en-US"/>
+              </w:rPr>
+            </w:pPr>
+            <w:r>
+              <w:rPr>
+                <w:lang w:val="en-US"/>
+              </w:rPr>
+              <w:t>Week 1</w:t>
+            </w:r>
+            <w:r>
+              <w:rPr>
+                <w:lang w:val="en-US"/>
+              </w:rPr>
+              <w:t>3</w:t>
+            </w:r>
+            <w:r>
+              <w:rPr>
+                <w:lang w:val="en-US"/>
+              </w:rPr>
+              <w:t xml:space="preserve"> – 1</w:t>
+            </w:r>
+            <w:r>
+              <w:rPr>
+                <w:lang w:val="en-US"/>
+              </w:rPr>
+              <w:t>5</w:t>
+            </w:r>
+          </w:p>
+        </w:tc>
+        <w:tc>
+          <w:tcPr>
+            <w:tcW w:w="2160" w:type="dxa"/>
+            <w:shd w:val="clear" w:color="auto" w:fill="auto"/>
+            <w:tcMar>
+              <w:top w:w="100" w:type="dxa"/>
+              <w:left w:w="100" w:type="dxa"/>
+              <w:bottom w:w="100" w:type="dxa"/>
+              <w:right w:w="100" w:type="dxa"/>
+            </w:tcMar>
+          </w:tcPr>
+          <w:p>
+            <w:pPr>
+              <w:widowControl w:val="0"/>
+              <w:pBdr>
+                <w:top w:val="nil"/>
+                <w:left w:val="nil"/>
+                <w:bottom w:val="nil"/>
+                <w:right w:val="nil"/>
+                <w:between w:val="nil"/>
+              </w:pBdr>
+              <w:rPr>
+                <w:lang w:val="en-US"/>
+              </w:rPr>
+            </w:pPr>
+            <w:r>
+              <w:rPr>
+                <w:lang w:val="en-US"/>
+              </w:rPr>
+              <w:t>Update URS</w:t>
+            </w:r>
+          </w:p>
+        </w:tc>
+        <w:tc>
+          <w:tcPr>
+            <w:tcW w:w="2160" w:type="dxa"/>
+            <w:shd w:val="clear" w:color="auto" w:fill="auto"/>
+            <w:tcMar>
+              <w:top w:w="100" w:type="dxa"/>
+              <w:left w:w="100" w:type="dxa"/>
+              <w:bottom w:w="100" w:type="dxa"/>
+              <w:right w:w="100" w:type="dxa"/>
+            </w:tcMar>
+          </w:tcPr>
+          <w:p>
+            <w:pPr>
+              <w:widowControl w:val="0"/>
+              <w:pBdr>
+                <w:top w:val="nil"/>
+                <w:left w:val="nil"/>
+                <w:bottom w:val="nil"/>
+                <w:right w:val="nil"/>
+                <w:between w:val="nil"/>
+              </w:pBdr>
+              <w:rPr>
+                <w:lang w:val="en-US"/>
+              </w:rPr>
+            </w:pPr>
+            <w:r>
+              <w:rPr>
+                <w:lang w:val="en-US"/>
+              </w:rPr>
+              <w:t>29/10/2020</w:t>
+            </w:r>
+          </w:p>
+        </w:tc>
+        <w:tc>
+          <w:tcPr>
+            <w:tcW w:w="2160" w:type="dxa"/>
+            <w:shd w:val="clear" w:color="auto" w:fill="auto"/>
+            <w:tcMar>
+              <w:top w:w="100" w:type="dxa"/>
+              <w:left w:w="100" w:type="dxa"/>
+              <w:bottom w:w="100" w:type="dxa"/>
+              <w:right w:w="100" w:type="dxa"/>
+            </w:tcMar>
+          </w:tcPr>
+          <w:p>
+            <w:pPr>
+              <w:widowControl w:val="0"/>
+              <w:pBdr>
+                <w:top w:val="nil"/>
+                <w:left w:val="nil"/>
+                <w:bottom w:val="nil"/>
+                <w:right w:val="nil"/>
+                <w:between w:val="nil"/>
+              </w:pBdr>
+              <w:rPr>
+                <w:lang w:val="en-US"/>
+              </w:rPr>
+            </w:pPr>
+            <w:r>
+              <w:rPr>
+                <w:lang w:val="en-US"/>
+              </w:rPr>
+              <w:t>03/01/2021</w:t>
+            </w:r>
+          </w:p>
+        </w:tc>
+      </w:tr>
+      <w:tr>
+        <w:tc>
+          <w:tcPr>
+            <w:tcW w:w="2160" w:type="dxa"/>
+            <w:shd w:val="clear" w:color="auto" w:fill="auto"/>
+            <w:tcMar>
+              <w:top w:w="100" w:type="dxa"/>
+              <w:left w:w="100" w:type="dxa"/>
+              <w:bottom w:w="100" w:type="dxa"/>
+              <w:right w:w="100" w:type="dxa"/>
+            </w:tcMar>
+          </w:tcPr>
+          <w:p>
+            <w:pPr>
+              <w:widowControl w:val="0"/>
+              <w:pBdr>
+                <w:top w:val="nil"/>
+                <w:left w:val="nil"/>
+                <w:bottom w:val="nil"/>
+                <w:right w:val="nil"/>
+                <w:between w:val="nil"/>
+              </w:pBdr>
+              <w:rPr>
+                <w:lang w:val="en-US"/>
+              </w:rPr>
+            </w:pPr>
+            <w:r>
+              <w:rPr>
+                <w:lang w:val="en-US"/>
+              </w:rPr>
+              <w:t>Week 1</w:t>
+            </w:r>
+            <w:r>
+              <w:rPr>
+                <w:lang w:val="en-US"/>
+              </w:rPr>
+              <w:t>3</w:t>
+            </w:r>
+            <w:r>
+              <w:rPr>
+                <w:lang w:val="en-US"/>
+              </w:rPr>
+              <w:t xml:space="preserve"> – 1</w:t>
+            </w:r>
+            <w:r>
+              <w:rPr>
+                <w:lang w:val="en-US"/>
+              </w:rPr>
+              <w:t>5</w:t>
+            </w:r>
+          </w:p>
+        </w:tc>
+        <w:tc>
+          <w:tcPr>
+            <w:tcW w:w="2160" w:type="dxa"/>
+            <w:shd w:val="clear" w:color="auto" w:fill="auto"/>
+            <w:tcMar>
+              <w:top w:w="100" w:type="dxa"/>
+              <w:left w:w="100" w:type="dxa"/>
+              <w:bottom w:w="100" w:type="dxa"/>
+              <w:right w:w="100" w:type="dxa"/>
+            </w:tcMar>
+          </w:tcPr>
+          <w:p>
+            <w:pPr>
+              <w:widowControl w:val="0"/>
+              <w:pBdr>
+                <w:top w:val="nil"/>
+                <w:left w:val="nil"/>
+                <w:bottom w:val="nil"/>
+                <w:right w:val="nil"/>
+                <w:between w:val="nil"/>
+              </w:pBdr>
+              <w:rPr>
+                <w:lang w:val="en-US"/>
+              </w:rPr>
+            </w:pPr>
+            <w:r>
+              <w:rPr>
+                <w:lang w:val="en-US"/>
+              </w:rPr>
+              <w:t xml:space="preserve">Create </w:t>
+            </w:r>
+            <w:r>
+              <w:rPr>
+                <w:lang w:val="en-US"/>
+              </w:rPr>
+              <w:t>Automated Scheduling Algorithm</w:t>
+            </w:r>
+          </w:p>
+        </w:tc>
+        <w:tc>
+          <w:tcPr>
+            <w:tcW w:w="2160" w:type="dxa"/>
+            <w:shd w:val="clear" w:color="auto" w:fill="auto"/>
+            <w:tcMar>
+              <w:top w:w="100" w:type="dxa"/>
+              <w:left w:w="100" w:type="dxa"/>
+              <w:bottom w:w="100" w:type="dxa"/>
+              <w:right w:w="100" w:type="dxa"/>
+            </w:tcMar>
+          </w:tcPr>
+          <w:p>
+            <w:pPr>
+              <w:widowControl w:val="0"/>
+              <w:pBdr>
+                <w:top w:val="nil"/>
+                <w:left w:val="nil"/>
+                <w:bottom w:val="nil"/>
+                <w:right w:val="nil"/>
+                <w:between w:val="nil"/>
+              </w:pBdr>
+              <w:rPr>
+                <w:lang w:val="en-US"/>
+              </w:rPr>
+            </w:pPr>
+            <w:r>
+              <w:rPr>
+                <w:lang w:val="en-US"/>
+              </w:rPr>
+              <w:t>29/10/2020</w:t>
+            </w:r>
+          </w:p>
+        </w:tc>
+        <w:tc>
+          <w:tcPr>
+            <w:tcW w:w="2160" w:type="dxa"/>
+            <w:shd w:val="clear" w:color="auto" w:fill="auto"/>
+            <w:tcMar>
+              <w:top w:w="100" w:type="dxa"/>
+              <w:left w:w="100" w:type="dxa"/>
+              <w:bottom w:w="100" w:type="dxa"/>
+              <w:right w:w="100" w:type="dxa"/>
+            </w:tcMar>
+          </w:tcPr>
+          <w:p>
+            <w:pPr>
+              <w:widowControl w:val="0"/>
+              <w:pBdr>
+                <w:top w:val="nil"/>
+                <w:left w:val="nil"/>
+                <w:bottom w:val="nil"/>
+                <w:right w:val="nil"/>
+                <w:between w:val="nil"/>
+              </w:pBdr>
+              <w:rPr>
+                <w:lang w:val="en-US"/>
+              </w:rPr>
+            </w:pPr>
+            <w:r>
+              <w:rPr>
+                <w:lang w:val="en-US"/>
+              </w:rPr>
+              <w:t>03/01/2021</w:t>
+            </w:r>
+          </w:p>
+        </w:tc>
+      </w:tr>
+      <w:tr>
+        <w:tc>
+          <w:tcPr>
+            <w:tcW w:w="2160" w:type="dxa"/>
+            <w:shd w:val="clear" w:color="auto" w:fill="auto"/>
+            <w:tcMar>
+              <w:top w:w="100" w:type="dxa"/>
+              <w:left w:w="100" w:type="dxa"/>
+              <w:bottom w:w="100" w:type="dxa"/>
+              <w:right w:w="100" w:type="dxa"/>
+            </w:tcMar>
+          </w:tcPr>
+          <w:p>
+            <w:pPr>
+              <w:widowControl w:val="0"/>
+              <w:pBdr>
+                <w:top w:val="nil"/>
+                <w:left w:val="nil"/>
+                <w:bottom w:val="nil"/>
+                <w:right w:val="nil"/>
+                <w:between w:val="nil"/>
+              </w:pBdr>
+              <w:rPr>
+                <w:lang w:val="en-US"/>
+              </w:rPr>
+            </w:pPr>
+            <w:r>
+              <w:rPr>
+                <w:lang w:val="en-US"/>
+              </w:rPr>
+              <w:t>Week 1</w:t>
+            </w:r>
+            <w:r>
+              <w:rPr>
+                <w:lang w:val="en-US"/>
+              </w:rPr>
+              <w:t>3</w:t>
+            </w:r>
+            <w:r>
+              <w:rPr>
+                <w:lang w:val="en-US"/>
+              </w:rPr>
+              <w:t xml:space="preserve"> – 1</w:t>
+            </w:r>
+            <w:r>
+              <w:rPr>
+                <w:lang w:val="en-US"/>
+              </w:rPr>
+              <w:t>5</w:t>
+            </w:r>
+          </w:p>
+        </w:tc>
+        <w:tc>
+          <w:tcPr>
+            <w:tcW w:w="2160" w:type="dxa"/>
+            <w:shd w:val="clear" w:color="auto" w:fill="auto"/>
+            <w:tcMar>
+              <w:top w:w="100" w:type="dxa"/>
+              <w:left w:w="100" w:type="dxa"/>
+              <w:bottom w:w="100" w:type="dxa"/>
+              <w:right w:w="100" w:type="dxa"/>
+            </w:tcMar>
+          </w:tcPr>
+          <w:p>
+            <w:pPr>
+              <w:widowControl w:val="0"/>
+              <w:pBdr>
+                <w:top w:val="nil"/>
+                <w:left w:val="nil"/>
+                <w:bottom w:val="nil"/>
+                <w:right w:val="nil"/>
+                <w:between w:val="nil"/>
+              </w:pBdr>
+              <w:rPr>
+                <w:lang w:val="en-US"/>
+              </w:rPr>
+            </w:pPr>
+            <w:r>
+              <w:rPr>
+                <w:lang w:val="en-US"/>
+              </w:rPr>
+              <w:t xml:space="preserve">Process Peer Review </w:t>
+            </w:r>
+          </w:p>
+        </w:tc>
+        <w:tc>
+          <w:tcPr>
+            <w:tcW w:w="2160" w:type="dxa"/>
+            <w:shd w:val="clear" w:color="auto" w:fill="auto"/>
+            <w:tcMar>
+              <w:top w:w="100" w:type="dxa"/>
+              <w:left w:w="100" w:type="dxa"/>
+              <w:bottom w:w="100" w:type="dxa"/>
+              <w:right w:w="100" w:type="dxa"/>
+            </w:tcMar>
+          </w:tcPr>
+          <w:p>
+            <w:pPr>
+              <w:widowControl w:val="0"/>
+              <w:pBdr>
+                <w:top w:val="nil"/>
+                <w:left w:val="nil"/>
+                <w:bottom w:val="nil"/>
+                <w:right w:val="nil"/>
+                <w:between w:val="nil"/>
+              </w:pBdr>
+              <w:rPr>
+                <w:lang w:val="en-US"/>
+              </w:rPr>
+            </w:pPr>
+            <w:r>
+              <w:rPr>
+                <w:lang w:val="en-US"/>
+              </w:rPr>
+              <w:t>29/10/2020</w:t>
+            </w:r>
+          </w:p>
+        </w:tc>
+        <w:tc>
+          <w:tcPr>
+            <w:tcW w:w="2160" w:type="dxa"/>
+            <w:shd w:val="clear" w:color="auto" w:fill="auto"/>
+            <w:tcMar>
+              <w:top w:w="100" w:type="dxa"/>
+              <w:left w:w="100" w:type="dxa"/>
+              <w:bottom w:w="100" w:type="dxa"/>
+              <w:right w:w="100" w:type="dxa"/>
+            </w:tcMar>
+          </w:tcPr>
+          <w:p>
+            <w:pPr>
+              <w:widowControl w:val="0"/>
+              <w:pBdr>
+                <w:top w:val="nil"/>
+                <w:left w:val="nil"/>
+                <w:bottom w:val="nil"/>
+                <w:right w:val="nil"/>
+                <w:between w:val="nil"/>
+              </w:pBdr>
+              <w:rPr>
+                <w:lang w:val="en-US"/>
+              </w:rPr>
+            </w:pPr>
+            <w:r>
+              <w:rPr>
+                <w:lang w:val="en-US"/>
+              </w:rPr>
+              <w:t>03/01/2021</w:t>
+            </w:r>
+          </w:p>
+        </w:tc>
+      </w:tr>
+    </w:tbl>
+    <w:p>
+      <w:pPr>
+        <w:rPr>
+          <w:lang w:val="en-US"/>
+        </w:rPr>
+      </w:pPr>
+    </w:p>
+    <w:p>
+      <w:pPr>
+        <w:pStyle w:val="Heading1"/>
+        <w:rPr>
+          <w:lang w:val="en-US"/>
+        </w:rPr>
+      </w:pPr>
+      <w:bookmarkStart w:id="10" w:name="_Toc55330141"/>
+      <w:r>
+        <w:rPr>
+          <w:lang w:val="en-US"/>
+        </w:rPr>
+        <w:t>Non-deliverables:</w:t>
+      </w:r>
+      <w:bookmarkEnd w:id="10"/>
+      <w:r>
+        <w:rPr>
+          <w:lang w:val="en-US"/>
+        </w:rPr>
+        <w:t xml:space="preserve"> </w:t>
+      </w:r>
+    </w:p>
+    <w:p>
+      <w:pPr>
+        <w:rPr>
+          <w:lang w:val="en-US"/>
+        </w:rPr>
+      </w:pPr>
+    </w:p>
+    <w:p>
+      <w:pPr>
+        <w:rPr>
+          <w:rFonts w:asciiTheme="majorHAnsi" w:eastAsiaTheme="majorEastAsia" w:hAnsiTheme="majorHAnsi" w:cstheme="majorBidi"/>
+          <w:color w:val="2F5496" w:themeColor="accent1" w:themeShade="BF"/>
+          <w:sz w:val="32"/>
+          <w:szCs w:val="32"/>
+          <w:lang w:val="en-US"/>
+        </w:rPr>
+      </w:pPr>
+      <w:r>
+        <w:rPr>
+          <w:lang w:val="en-US"/>
+        </w:rPr>
         <w:t>There are one. This will be updated if such an occurrence is to arise.</w:t>
       </w:r>
       <w:bookmarkStart w:id="11" w:name="_Toc55330142"/>
     </w:p>
     <w:p>
       <w:pPr>
+        <w:rPr>
+          <w:rFonts w:asciiTheme="majorHAnsi" w:eastAsiaTheme="majorEastAsia" w:hAnsiTheme="majorHAnsi" w:cstheme="majorBidi"/>
+          <w:color w:val="2F5496" w:themeColor="accent1" w:themeShade="BF"/>
+          <w:sz w:val="32"/>
+          <w:szCs w:val="32"/>
+          <w:lang w:val="en-US"/>
+        </w:rPr>
+      </w:pPr>
+    </w:p>
+    <w:p>
+      <w:pPr>
         <w:pStyle w:val="Heading1"/>
         <w:rPr>
           <w:lang w:val="en-US"/>
         </w:rPr>
       </w:pPr>
-    </w:p>
-    <w:p>
-      <w:pPr>
-        <w:rPr>
-          <w:lang w:val="en-US"/>
-        </w:rPr>
-      </w:pPr>
-    </w:p>
-    <w:p>
-      <w:pPr>
-        <w:rPr>
-          <w:lang w:val="en-US"/>
-        </w:rPr>
-      </w:pPr>
-    </w:p>
-    <w:p>
-      <w:pPr>
-        <w:rPr>
-          <w:lang w:val="en-US"/>
-        </w:rPr>
-      </w:pPr>
-    </w:p>
-    <w:p>
-      <w:pPr>
-        <w:pStyle w:val="Heading1"/>
-        <w:rPr>
-          <w:lang w:val="en-US"/>
-        </w:rPr>
-      </w:pPr>
-      <w:r>
-        <w:rPr>
-          <w:lang w:val="en-US"/>
-        </w:rPr>
-        <w:lastRenderedPageBreak/>
+      <w:r>
+        <w:rPr>
+          <w:lang w:val="en-US"/>
+        </w:rPr>
         <w:t>Constraints:</w:t>
       </w:r>
       <w:bookmarkEnd w:id="11"/>

</xml_diff>